<commit_message>
add citation to mlrose-hiive
</commit_message>
<xml_diff>
--- a/Assignment2/mjkelchner3-analysis.docx
+++ b/Assignment2/mjkelchner3-analysis.docx
@@ -120,10 +120,7 @@
         <w:t>Experiments</w:t>
       </w:r>
     </w:p>
-    <w:p>
-      <w:bookmarkStart w:id="3" w:name="_GoBack"/>
-      <w:bookmarkEnd w:id="3"/>
-    </w:p>
+    <w:p/>
     <w:p>
       <w:pPr>
         <w:pStyle w:val="Heading1"/>
@@ -228,7 +225,7 @@
               </w:tblGrid>
               <w:tr>
                 <w:trPr>
-                  <w:divId w:val="1755082112"/>
+                  <w:divId w:val="704870257"/>
                   <w:tblCellSpacing w:w="15" w:type="dxa"/>
                 </w:trPr>
                 <w:tc>
@@ -290,7 +287,7 @@
               </w:tr>
               <w:tr>
                 <w:trPr>
-                  <w:divId w:val="1755082112"/>
+                  <w:divId w:val="704870257"/>
                   <w:tblCellSpacing w:w="15" w:type="dxa"/>
                 </w:trPr>
                 <w:tc>
@@ -334,10 +331,56 @@
                   </w:p>
                 </w:tc>
               </w:tr>
+              <w:tr>
+                <w:trPr>
+                  <w:divId w:val="704870257"/>
+                  <w:tblCellSpacing w:w="15" w:type="dxa"/>
+                </w:trPr>
+                <w:tc>
+                  <w:tcPr>
+                    <w:tcW w:w="50" w:type="pct"/>
+                    <w:hideMark/>
+                  </w:tcPr>
+                  <w:p>
+                    <w:pPr>
+                      <w:pStyle w:val="Bibliography"/>
+                      <w:rPr>
+                        <w:noProof/>
+                      </w:rPr>
+                    </w:pPr>
+                    <w:r>
+                      <w:rPr>
+                        <w:noProof/>
+                      </w:rPr>
+                      <w:t xml:space="preserve">[3] </w:t>
+                    </w:r>
+                  </w:p>
+                </w:tc>
+                <w:tc>
+                  <w:tcPr>
+                    <w:tcW w:w="0" w:type="auto"/>
+                    <w:hideMark/>
+                  </w:tcPr>
+                  <w:p>
+                    <w:pPr>
+                      <w:pStyle w:val="Bibliography"/>
+                      <w:rPr>
+                        <w:noProof/>
+                      </w:rPr>
+                    </w:pPr>
+                    <w:r>
+                      <w:rPr>
+                        <w:noProof/>
+                      </w:rPr>
+                      <w:t>A. Rollings, "). mlrose: Machine Learning, Randomized Optimization and SEarch package for Python, hiive extended remix," https://github.com/hiive/mlrose.</w:t>
+                    </w:r>
+                  </w:p>
+                </w:tc>
+              </w:tr>
             </w:tbl>
             <w:p>
               <w:pPr>
-                <w:divId w:val="1755082112"/>
+                <w:divId w:val="704870257"/>
                 <w:rPr>
                   <w:rFonts w:eastAsia="Times New Roman"/>
                   <w:noProof/>
@@ -386,6 +429,8 @@
           <w:rFonts w:ascii="Times New Roman" w:hAnsi="Times New Roman" w:cs="Times New Roman"/>
         </w:rPr>
       </w:pPr>
+      <w:bookmarkStart w:id="3" w:name="_GoBack"/>
+      <w:bookmarkEnd w:id="3"/>
     </w:p>
     <w:sectPr>
       <w:footerReference w:type="default" r:id="rId8"/>
@@ -2070,11 +2115,30 @@
     <b:DayAccessed>23</b:DayAccessed>
     <b:RefOrder>2</b:RefOrder>
   </b:Source>
+  <b:Source>
+    <b:Tag>Rol</b:Tag>
+    <b:SourceType>ElectronicSource</b:SourceType>
+    <b:Guid>{5F47FE5A-1A7F-47AE-B34D-E25A4F21353D}</b:Guid>
+    <b:Author>
+      <b:Author>
+        <b:NameList>
+          <b:Person>
+            <b:Last>Rollings</b:Last>
+            <b:First>A.</b:First>
+          </b:Person>
+        </b:NameList>
+      </b:Author>
+    </b:Author>
+    <b:Title>). mlrose: Machine Learning, Randomized Optimization and SEarch package for Python, hiive extended remix</b:Title>
+    <b:URL> https://github.com/hiive/mlrose</b:URL>
+    <b:Publisher>https://github.com/hiive/mlrose</b:Publisher>
+    <b:RefOrder>3</b:RefOrder>
+  </b:Source>
 </b:Sources>
 </file>
 
 <file path=customXml/itemProps1.xml><?xml version="1.0" encoding="utf-8"?>
-<ds:datastoreItem xmlns:ds="http://schemas.openxmlformats.org/officeDocument/2006/customXml" ds:itemID="{D532A2BA-CF11-4C8B-8B9C-4E7B0AD8304E}">
+<ds:datastoreItem xmlns:ds="http://schemas.openxmlformats.org/officeDocument/2006/customXml" ds:itemID="{06ECEE2C-F17F-404E-BA1F-B001CE6D29C8}">
   <ds:schemaRefs>
     <ds:schemaRef ds:uri="http://schemas.openxmlformats.org/officeDocument/2006/bibliography"/>
   </ds:schemaRefs>

</xml_diff>

<commit_message>
Prepping to finish p2
</commit_message>
<xml_diff>
--- a/Assignment2/mjkelchner3-analysis.docx
+++ b/Assignment2/mjkelchner3-analysis.docx
@@ -81,7 +81,7 @@
           <w:ilvl w:val="0"/>
           <w:numId w:val="0"/>
         </w:numPr>
-        <w:spacing w:before="220" w:after="0"/>
+        <w:spacing w:after="0"/>
         <w:rPr>
           <w:rFonts w:cs="Times New Roman"/>
           <w:b/>
@@ -114,6 +114,9 @@
       </w:r>
     </w:p>
     <w:p>
+      <w:pPr>
+        <w:spacing w:after="0"/>
+      </w:pPr>
       <w:r>
         <w:t>The purpose of this report and the analyses presented is to explore random search optimization algorithms and their application to supervised machine learning techniques. The random optimization algorithms investigated include random hill climbing</w:t>
       </w:r>
@@ -320,6 +323,7 @@
     <w:p>
       <w:pPr>
         <w:pStyle w:val="Heading1"/>
+        <w:spacing w:after="0"/>
       </w:pPr>
       <w:r>
         <w:t xml:space="preserve">Randomized </w:t>
@@ -332,6 +336,9 @@
       </w:r>
     </w:p>
     <w:p>
+      <w:pPr>
+        <w:spacing w:after="0"/>
+      </w:pPr>
       <w:r>
         <w:t xml:space="preserve">Each of the following optimization problems were selected to highlight advantages and disadvantages of each of the random optimization algorithms introduced earlier. </w:t>
       </w:r>
@@ -354,6 +361,7 @@
     <w:p>
       <w:pPr>
         <w:pStyle w:val="Heading2"/>
+        <w:spacing w:before="0" w:after="0"/>
       </w:pPr>
       <w:bookmarkStart w:id="3" w:name="_Ref146992382"/>
       <w:r>
@@ -361,30 +369,31 @@
       </w:r>
       <w:bookmarkEnd w:id="3"/>
       <w:r>
-        <w:t xml:space="preserve"> (GA is best)</w:t>
-      </w:r>
-      <w:bookmarkStart w:id="4" w:name="_GoBack"/>
-      <w:bookmarkEnd w:id="4"/>
-    </w:p>
-    <w:p>
-      <w:r>
-        <w:t xml:space="preserve">The travelling salesman problem (TSP) is a famously difficult problem to solve optimally as it is NP-Hard and there is no polynomial time solution. The optimal solution for the TSP produces the shortest length (optionally weighted) traversing all cities. Some formulations of the problem include the stipulation that the final city must be the initial city as well. This problem is well suited for representation as a graph structure with cities represented as nodes and the routes between them </w:t>
+        <w:t xml:space="preserve"> </w:t>
+      </w:r>
+    </w:p>
+    <w:p>
+      <w:pPr>
+        <w:spacing w:after="0"/>
+      </w:pPr>
+      <w:r>
+        <w:t xml:space="preserve">The travelling salesman problem (TSP) is a famously difficult problem to solve optimally as it is NP-Hard and there is no polynomial time solution. The optimal solution for the TSP produces the shortest length (optionally weighted) traversing all cities. Some formulations of the problem include the stipulation that the final city must be the initial city as well. This problem is well suited for representation as a graph structure with cities represented as nodes and the routes between them as weighted edges. It has extremely important real world applications most notably in package delivery and vehicle </w:t>
+      </w:r>
+      <w:r>
+        <w:t>route</w:t>
+      </w:r>
+      <w:r>
+        <w:t xml:space="preserve"> planning. The brute force method for this problem grows as a factorial of the number of cities</w:t>
+      </w:r>
+      <w:r>
+        <w:t xml:space="preserve"> and their connections (edges)</w:t>
+      </w:r>
+      <w:r>
+        <w:t xml:space="preserve"> </w:t>
       </w:r>
       <w:r>
         <w:lastRenderedPageBreak/>
-        <w:t xml:space="preserve">as weighted edges. It has extremely important real world applications most notably in package delivery and vehicle </w:t>
-      </w:r>
-      <w:r>
-        <w:t>route</w:t>
-      </w:r>
-      <w:r>
-        <w:t xml:space="preserve"> planning. The brute force method for this problem grows as a factorial of the number of cities</w:t>
-      </w:r>
-      <w:r>
-        <w:t xml:space="preserve"> and their connections (edges)</w:t>
-      </w:r>
-      <w:r>
-        <w:t xml:space="preserve"> i.e. the solution space is </w:t>
+        <w:t xml:space="preserve">i.e. the solution space is </w:t>
       </w:r>
       <w:proofErr w:type="gramStart"/>
       <w:r>
@@ -407,6 +416,9 @@
       </w:r>
     </w:p>
     <w:p>
+      <w:pPr>
+        <w:spacing w:after="0"/>
+      </w:pPr>
       <w:r>
         <w:t xml:space="preserve">A problem was created by randomly generating a connected graph utilizing the python </w:t>
       </w:r>
@@ -479,7 +491,19 @@
         <w:t>. The weights of the graph were set as 1.0 for a</w:t>
       </w:r>
       <w:r>
-        <w:t xml:space="preserve"> simplification of the problem. This generated a graph with 2,396 edges. Each of the previously mentioned randomized optimization algorithms were then formulated using the open source python module </w:t>
+        <w:t xml:space="preserve"> simplification of the problem. </w:t>
+      </w:r>
+      <w:r>
+        <w:t xml:space="preserve">For scale, one of the large graphs </w:t>
+      </w:r>
+      <w:r>
+        <w:t xml:space="preserve">generated </w:t>
+      </w:r>
+      <w:r>
+        <w:t>contained</w:t>
+      </w:r>
+      <w:r>
+        <w:t xml:space="preserve"> 2,396 edges. Each of the previously mentioned randomized optimization algorithms were then formulated using the open source python module </w:t>
       </w:r>
       <w:r>
         <w:rPr>
@@ -488,7 +512,13 @@
         <w:t>mlrose-hiive</w:t>
       </w:r>
       <w:r>
-        <w:t xml:space="preserve"> and evaluated on their performance determining a minimizing path for the problem. Minimization optimization was done by negating the fitness function used and </w:t>
+        <w:t xml:space="preserve"> and evaluated on their performance determining a m</w:t>
+      </w:r>
+      <w:r>
+        <w:t xml:space="preserve">inimizing path for the problem. </w:t>
+      </w:r>
+      <w:r>
+        <w:t xml:space="preserve">Minimization optimization was done by negating the fitness function used and </w:t>
       </w:r>
       <w:r>
         <w:t xml:space="preserve">thus </w:t>
@@ -566,11 +596,21 @@
         <w:fldChar w:fldCharType="end"/>
       </w:r>
       <w:r>
-        <w:t>. The relative run time for each algorithm remains the same between problem sizes, the magnitude scales with the complexity of the problem.</w:t>
-      </w:r>
-    </w:p>
-    <w:p>
-      <w:pPr>
+        <w:t xml:space="preserve"> averaged across 3 runs with different random seeds</w:t>
+      </w:r>
+      <w:r>
+        <w:t>.</w:t>
+      </w:r>
+      <w:r>
+        <w:t xml:space="preserve"> This shows the stability in the solutions generated by the algorithms.</w:t>
+      </w:r>
+      <w:r>
+        <w:t xml:space="preserve"> The relative run time for each algorithm remains the same between problem sizes, the magnitude scales with the complexity of the problem.</w:t>
+      </w:r>
+    </w:p>
+    <w:p>
+      <w:pPr>
+        <w:spacing w:after="0"/>
         <w:jc w:val="center"/>
         <w:rPr>
           <w:noProof/>
@@ -679,6 +719,7 @@
     </w:p>
     <w:p>
       <w:pPr>
+        <w:spacing w:after="0"/>
         <w:jc w:val="center"/>
       </w:pPr>
       <w:r>
@@ -731,9 +772,10 @@
     <w:p>
       <w:pPr>
         <w:pStyle w:val="Caption"/>
+        <w:spacing w:after="0"/>
         <w:jc w:val="center"/>
       </w:pPr>
-      <w:bookmarkStart w:id="5" w:name="_Ref146990892"/>
+      <w:bookmarkStart w:id="4" w:name="_Ref146990892"/>
       <w:r>
         <w:t xml:space="preserve">Figure </w:t>
       </w:r>
@@ -776,7 +818,7 @@
       <w:r>
         <w:fldChar w:fldCharType="end"/>
       </w:r>
-      <w:bookmarkEnd w:id="5"/>
+      <w:bookmarkEnd w:id="4"/>
       <w:r>
         <w:t xml:space="preserve"> Performance comparison for the </w:t>
       </w:r>
@@ -789,6 +831,7 @@
     </w:p>
     <w:p>
       <w:pPr>
+        <w:spacing w:after="0"/>
         <w:jc w:val="center"/>
         <w:rPr>
           <w:b/>
@@ -801,9 +844,9 @@
         </w:rPr>
         <w:lastRenderedPageBreak/>
         <w:drawing>
-          <wp:inline distT="0" distB="0" distL="0" distR="0" wp14:anchorId="4EFD86D1" wp14:editId="092294BA">
-            <wp:extent cx="3709359" cy="3084264"/>
-            <wp:effectExtent l="19050" t="19050" r="24765" b="20955"/>
+          <wp:inline distT="0" distB="0" distL="0" distR="0" wp14:anchorId="4EFD86D1" wp14:editId="5B7FA290">
+            <wp:extent cx="3849033" cy="3200400"/>
+            <wp:effectExtent l="19050" t="19050" r="18415" b="19050"/>
             <wp:docPr id="14" name="Picture 14"/>
             <wp:cNvGraphicFramePr>
               <a:graphicFrameLocks xmlns:a="http://schemas.openxmlformats.org/drawingml/2006/main" noChangeAspect="1"/>
@@ -824,7 +867,7 @@
                   <pic:spPr>
                     <a:xfrm>
                       <a:off x="0" y="0"/>
-                      <a:ext cx="3716644" cy="3090321"/>
+                      <a:ext cx="3849033" cy="3200400"/>
                     </a:xfrm>
                     <a:prstGeom prst="rect">
                       <a:avLst/>
@@ -845,9 +888,10 @@
     <w:p>
       <w:pPr>
         <w:pStyle w:val="Caption"/>
+        <w:spacing w:after="0"/>
         <w:jc w:val="center"/>
       </w:pPr>
-      <w:bookmarkStart w:id="6" w:name="_Ref147071693"/>
+      <w:bookmarkStart w:id="5" w:name="_Ref147071693"/>
       <w:r>
         <w:t xml:space="preserve">Figure </w:t>
       </w:r>
@@ -890,239 +934,1171 @@
       <w:r>
         <w:fldChar w:fldCharType="end"/>
       </w:r>
+      <w:bookmarkEnd w:id="5"/>
+      <w:r>
+        <w:t xml:space="preserve"> Wall clock run time comparison for the 100 city Travelling Salesman Problem between each random optimization algorithm</w:t>
+      </w:r>
+      <w:r>
+        <w:t xml:space="preserve"> on a log-scale in the y-axis</w:t>
+      </w:r>
+      <w:r>
+        <w:t xml:space="preserve"> averaged across 3 random seed runs</w:t>
+      </w:r>
+    </w:p>
+    <w:p>
+      <w:pPr>
+        <w:spacing w:after="0"/>
+      </w:pPr>
+      <w:r>
+        <w:t xml:space="preserve">It is evident from </w:t>
+      </w:r>
+      <w:r>
+        <w:fldChar w:fldCharType="begin"/>
+      </w:r>
+      <w:r>
+        <w:instrText xml:space="preserve"> REF _Ref146990892 \h </w:instrText>
+      </w:r>
+      <w:r>
+        <w:fldChar w:fldCharType="separate"/>
+      </w:r>
+      <w:r>
+        <w:t xml:space="preserve">Figure </w:t>
+      </w:r>
+      <w:r>
+        <w:rPr>
+          <w:noProof/>
+        </w:rPr>
+        <w:t>2</w:t>
+      </w:r>
+      <w:r>
+        <w:noBreakHyphen/>
+      </w:r>
+      <w:r>
+        <w:rPr>
+          <w:noProof/>
+        </w:rPr>
+        <w:t>1</w:t>
+      </w:r>
+      <w:r>
+        <w:fldChar w:fldCharType="end"/>
+      </w:r>
+      <w:r>
+        <w:t xml:space="preserve"> that for more complex (larger) TS problems, the genetic algorithm is best suited for this problem. The algorithm consistently performs the best relative to the other algorithms. The performance of the genetic algorithm was found to be dependent on the population size, mutation probability, and the parameters controlling the probability of breeding and crossover. </w:t>
+      </w:r>
+      <w:r>
+        <w:t xml:space="preserve">While simulated annealing and random hill climbing perform well for smaller problems, they lack were found to find local non-global optimal solutions to the problem. On the other hand, MIMIC performed the worst among the algorithms both in terms of the performance of the solution found and the run time. MIMIC requires significant fine tuning of the hyper parameters used in a particular problem; however, despite improving state estimation rapidly in the first few iterations regardless of problem complexity, MIMIC would often converge to a local optimum. </w:t>
+      </w:r>
+      <w:r>
+        <w:t xml:space="preserve">The genetic algorithm performed well in this problem likely due to the relationships between similar paths where parts of each were in the optimal path while neither optimal themselves. As the iterations continued the genetic algorithm was able to breed new paths formed from smaller overlapping sets of paths which are part of the optimal path. While the genetic algorithm performed better than RHC, SA, and MIMIC for fitness, it was on the order of MIMIC for run time. The genetic algorithm would benefit from any performance improvement for speed including importance sampling when mutating and parallelization. </w:t>
+      </w:r>
+    </w:p>
+    <w:p>
+      <w:pPr>
+        <w:pStyle w:val="Heading2"/>
+        <w:spacing w:before="0" w:after="0"/>
+      </w:pPr>
+      <w:r>
+        <w:t xml:space="preserve">Random Bit </w:t>
+      </w:r>
+      <w:r>
+        <w:t>M</w:t>
+      </w:r>
+      <w:r>
+        <w:t>atching Problem</w:t>
+      </w:r>
+      <w:r>
+        <w:t xml:space="preserve"> (Simulated Annealing is best, beats GA on time)</w:t>
+      </w:r>
+    </w:p>
+    <w:p>
+      <w:pPr>
+        <w:spacing w:after="0"/>
+      </w:pPr>
+      <w:r>
+        <w:t>The second optimization problem formulated was a random bit matching problem. For this problem, a randomly gen</w:t>
+      </w:r>
+      <w:r>
+        <w:t xml:space="preserve">erated bit string is generated with a </w:t>
+      </w:r>
+      <w:r>
+        <w:t xml:space="preserve">length </w:t>
+      </w:r>
+      <w:r>
+        <w:t>of</w:t>
+      </w:r>
+      <w:r>
+        <w:t xml:space="preserve"> 50, 100, and 200</w:t>
+      </w:r>
+      <w:r>
+        <w:t xml:space="preserve">. </w:t>
+      </w:r>
+      <w:r>
+        <w:t xml:space="preserve">Each bit was an integer 0, 1, 2, or 3 not just 0 or 1 to increase the problem complexity and more accurately replicate the real world application of this problem described later. </w:t>
+      </w:r>
+      <w:r>
+        <w:t>Various smaller</w:t>
+      </w:r>
+      <w:r>
+        <w:t xml:space="preserve"> and larger</w:t>
+      </w:r>
+      <w:r>
+        <w:t xml:space="preserve"> bit string length</w:t>
+      </w:r>
+      <w:r>
+        <w:t>s</w:t>
+      </w:r>
+      <w:r>
+        <w:t xml:space="preserve"> were tested to determine if the length of the bit string significantly affected the relative performance of each algorithm in finding an optimal solution</w:t>
+      </w:r>
+      <w:r>
+        <w:t>; however this was not the case though the problem sizes are compared and contrasted for completeness</w:t>
+      </w:r>
+      <w:r>
+        <w:t xml:space="preserve">. </w:t>
+      </w:r>
+      <w:r>
+        <w:t>For this problem, the fitness function was a custom function which rewarded successively matching bits</w:t>
+      </w:r>
+      <w:r>
+        <w:t xml:space="preserve"> for both directions</w:t>
+      </w:r>
+      <w:r>
+        <w:t xml:space="preserve"> more than matching individual bits for each algorithm. For example, if the bit string to match called the </w:t>
+      </w:r>
+      <w:r>
+        <w:rPr>
+          <w:i/>
+        </w:rPr>
+        <w:t>mask</w:t>
+      </w:r>
+      <w:r>
+        <w:t xml:space="preserve"> is 01001, a 5 bit length string, the maximum fitness is </w:t>
+      </w:r>
+      <w:r>
+        <w:t>going from left to right: (</w:t>
+      </w:r>
+      <w:r>
+        <w:t>1+2+3+4+5</w:t>
+      </w:r>
+      <w:r>
+        <w:t>) + going from right to left: (1+2+3+4+5) = 30</w:t>
+      </w:r>
+      <w:r>
+        <w:t xml:space="preserve">. If an algorithm produces a state of 01101, the fitness of this </w:t>
+      </w:r>
+      <w:r>
+        <w:lastRenderedPageBreak/>
+        <w:t xml:space="preserve">would be </w:t>
+      </w:r>
+      <w:r>
+        <w:t>going from left to right: (</w:t>
+      </w:r>
+      <w:r>
+        <w:t>1+2+0+1+2</w:t>
+      </w:r>
+      <w:r>
+        <w:t>) + going from right to left: (1+2+0+1+2)</w:t>
+      </w:r>
+      <w:r>
+        <w:t xml:space="preserve"> = </w:t>
+      </w:r>
+      <w:r>
+        <w:t>12</w:t>
+      </w:r>
+      <w:r>
+        <w:t>. Thus, each success bit that is correctly matched rewards increasingly more</w:t>
+      </w:r>
+      <w:r>
+        <w:t xml:space="preserve"> fitness</w:t>
+      </w:r>
+      <w:r>
+        <w:t>. Incorrectly matching a single bit, resets the cumulative fitness back to 0.</w:t>
+      </w:r>
+      <w:r>
+        <w:t xml:space="preserve"> </w:t>
+      </w:r>
+      <w:r>
+        <w:t>There</w:t>
+      </w:r>
+      <w:r>
+        <w:t xml:space="preserve"> is an underlying structure to the problem that would tend to be ideal for MIMIC and genetic algorithms</w:t>
+      </w:r>
+      <w:r>
+        <w:t>, especially since state parameters are related by sequence,</w:t>
+      </w:r>
+      <w:r>
+        <w:t xml:space="preserve"> and going into this experiment it was believed they would outperform SA and RHC in terms of fitness. </w:t>
+      </w:r>
+      <w:r>
+        <w:t xml:space="preserve"> </w:t>
+      </w:r>
+    </w:p>
+    <w:p>
+      <w:pPr>
+        <w:spacing w:after="0"/>
+      </w:pPr>
+      <w:r>
+        <w:t xml:space="preserve">This problem is interesting as it could be applied to genetic testing. Imagine a scenario where a geneticist is trying to align and match specific gene sequences within a larger genomic dataset. These gene sequences can be very long, many orders of magnitude larger than in this example. Each gene can be represented as a bit string, where each bit represents a nucleotide (e.g., adenine, thymine, cytosine, </w:t>
+      </w:r>
+      <w:proofErr w:type="gramStart"/>
+      <w:r>
+        <w:t>guanine</w:t>
+      </w:r>
+      <w:proofErr w:type="gramEnd"/>
+      <w:r>
+        <w:t xml:space="preserve">). </w:t>
+      </w:r>
+      <w:r>
+        <w:t xml:space="preserve">This is why the problem was formulated to generate integers between 0 and 3 to represent each nucleotide in a gene. </w:t>
+      </w:r>
+      <w:r>
+        <w:t>The task is to find the best alignment of a target gene sequence (the "mask" in this problem) within a pool of genomic sequences.</w:t>
+      </w:r>
+      <w:r>
+        <w:t xml:space="preserve"> </w:t>
+      </w:r>
+      <w:r>
+        <w:t xml:space="preserve">The fitness function in this case could evaluate how well a given sequence aligns with the target gene sequence. Successively matching bits (representing nucleotides) in the sequence to be aligned with the target gene would receive higher fitness scores, reflecting the biological significance of consecutively matching nucleotides. Each algorithm's performance can be evaluated based on how well it aligns the sequences and maximizes the fitness function, similar to the described random bit matching problem.  </w:t>
+      </w:r>
+    </w:p>
+    <w:p>
+      <w:pPr>
+        <w:spacing w:after="0"/>
+      </w:pPr>
+      <w:r>
+        <w:t xml:space="preserve">As with the previous problem in section </w:t>
+      </w:r>
+      <w:r>
+        <w:fldChar w:fldCharType="begin"/>
+      </w:r>
+      <w:r>
+        <w:instrText xml:space="preserve"> REF _Ref146992382 \r \h </w:instrText>
+      </w:r>
+      <w:r>
+        <w:fldChar w:fldCharType="separate"/>
+      </w:r>
+      <w:r>
+        <w:t>2.1</w:t>
+      </w:r>
+      <w:r>
+        <w:fldChar w:fldCharType="end"/>
+      </w:r>
+      <w:r>
+        <w:t xml:space="preserve">, each random optimization problem was tuned iteratively and applied to the stated problem and evaluated according to the fitness function previously described. </w:t>
+      </w:r>
+      <w:r>
+        <w:t xml:space="preserve">For each problem size, all algorithms were set with a random seed. </w:t>
+      </w:r>
+      <w:r>
+        <w:t>T</w:t>
+      </w:r>
+      <w:r>
+        <w:t xml:space="preserve">he algorithms’ fitness for each iteration is shown in </w:t>
+      </w:r>
+      <w:r>
+        <w:fldChar w:fldCharType="begin"/>
+      </w:r>
+      <w:r>
+        <w:instrText xml:space="preserve"> REF _Ref147322792 \h </w:instrText>
+      </w:r>
+      <w:r>
+        <w:fldChar w:fldCharType="separate"/>
+      </w:r>
+      <w:r>
+        <w:t xml:space="preserve">Figure </w:t>
+      </w:r>
+      <w:r>
+        <w:rPr>
+          <w:noProof/>
+        </w:rPr>
+        <w:t>2</w:t>
+      </w:r>
+      <w:r>
+        <w:noBreakHyphen/>
+      </w:r>
+      <w:r>
+        <w:rPr>
+          <w:noProof/>
+        </w:rPr>
+        <w:t>3</w:t>
+      </w:r>
+      <w:r>
+        <w:fldChar w:fldCharType="end"/>
+      </w:r>
+      <w:r>
+        <w:t xml:space="preserve"> for each problem size. The algorithms’ wall clock run time for the large problem averaged across each random seed is shown in </w:t>
+      </w:r>
+      <w:r>
+        <w:fldChar w:fldCharType="begin"/>
+      </w:r>
+      <w:r>
+        <w:instrText xml:space="preserve"> REF _Ref147329873 \h </w:instrText>
+      </w:r>
+      <w:r>
+        <w:fldChar w:fldCharType="separate"/>
+      </w:r>
+      <w:r>
+        <w:t xml:space="preserve">Figure </w:t>
+      </w:r>
+      <w:r>
+        <w:rPr>
+          <w:noProof/>
+        </w:rPr>
+        <w:t>2</w:t>
+      </w:r>
+      <w:r>
+        <w:noBreakHyphen/>
+      </w:r>
+      <w:r>
+        <w:rPr>
+          <w:noProof/>
+        </w:rPr>
+        <w:t>4</w:t>
+      </w:r>
+      <w:r>
+        <w:fldChar w:fldCharType="end"/>
+      </w:r>
+      <w:r>
+        <w:t>.</w:t>
+      </w:r>
+    </w:p>
+    <w:p>
+      <w:pPr>
+        <w:spacing w:after="0"/>
+        <w:jc w:val="center"/>
+      </w:pPr>
+      <w:r>
+        <w:rPr>
+          <w:noProof/>
+          <w:lang w:val="en-US"/>
+        </w:rPr>
+        <w:drawing>
+          <wp:inline distT="0" distB="0" distL="0" distR="0" wp14:anchorId="68046420" wp14:editId="3B36F4E4">
+            <wp:extent cx="3291840" cy="2194560"/>
+            <wp:effectExtent l="19050" t="19050" r="22860" b="15240"/>
+            <wp:docPr id="15" name="Picture 15" descr="C:\Users\ec528e\Documents\My Files\School\ML\ML\Assignment2\Images\RandomBitMatch_Bits50_1_Seed1_Comparision.png"/>
+            <wp:cNvGraphicFramePr>
+              <a:graphicFrameLocks xmlns:a="http://schemas.openxmlformats.org/drawingml/2006/main" noChangeAspect="1"/>
+            </wp:cNvGraphicFramePr>
+            <a:graphic xmlns:a="http://schemas.openxmlformats.org/drawingml/2006/main">
+              <a:graphicData uri="http://schemas.openxmlformats.org/drawingml/2006/picture">
+                <pic:pic xmlns:pic="http://schemas.openxmlformats.org/drawingml/2006/picture">
+                  <pic:nvPicPr>
+                    <pic:cNvPr id="0" name="Picture 2" descr="C:\Users\ec528e\Documents\My Files\School\ML\ML\Assignment2\Images\RandomBitMatch_Bits50_1_Seed1_Comparision.png"/>
+                    <pic:cNvPicPr>
+                      <a:picLocks noChangeAspect="1" noChangeArrowheads="1"/>
+                    </pic:cNvPicPr>
+                  </pic:nvPicPr>
+                  <pic:blipFill>
+                    <a:blip r:embed="rId12" cstate="print">
+                      <a:extLst>
+                        <a:ext uri="{28A0092B-C50C-407E-A947-70E740481C1C}">
+                          <a14:useLocalDpi xmlns:a14="http://schemas.microsoft.com/office/drawing/2010/main" val="0"/>
+                        </a:ext>
+                      </a:extLst>
+                    </a:blip>
+                    <a:srcRect/>
+                    <a:stretch>
+                      <a:fillRect/>
+                    </a:stretch>
+                  </pic:blipFill>
+                  <pic:spPr bwMode="auto">
+                    <a:xfrm>
+                      <a:off x="0" y="0"/>
+                      <a:ext cx="3291840" cy="2194560"/>
+                    </a:xfrm>
+                    <a:prstGeom prst="rect">
+                      <a:avLst/>
+                    </a:prstGeom>
+                    <a:noFill/>
+                    <a:ln>
+                      <a:solidFill>
+                        <a:schemeClr val="tx1"/>
+                      </a:solidFill>
+                    </a:ln>
+                  </pic:spPr>
+                </pic:pic>
+              </a:graphicData>
+            </a:graphic>
+          </wp:inline>
+        </w:drawing>
+      </w:r>
+      <w:r>
+        <w:rPr>
+          <w:noProof/>
+          <w:lang w:val="en-US"/>
+        </w:rPr>
+        <w:drawing>
+          <wp:inline distT="0" distB="0" distL="0" distR="0" wp14:anchorId="25D4310E" wp14:editId="518E8368">
+            <wp:extent cx="3291840" cy="2194560"/>
+            <wp:effectExtent l="19050" t="19050" r="22860" b="15240"/>
+            <wp:docPr id="16" name="Picture 16" descr="C:\Users\ec528e\Documents\My Files\School\ML\ML\Assignment2\Images\RandomBitMatch_Bits100_1_Seed1_Comparision.png"/>
+            <wp:cNvGraphicFramePr>
+              <a:graphicFrameLocks xmlns:a="http://schemas.openxmlformats.org/drawingml/2006/main" noChangeAspect="1"/>
+            </wp:cNvGraphicFramePr>
+            <a:graphic xmlns:a="http://schemas.openxmlformats.org/drawingml/2006/main">
+              <a:graphicData uri="http://schemas.openxmlformats.org/drawingml/2006/picture">
+                <pic:pic xmlns:pic="http://schemas.openxmlformats.org/drawingml/2006/picture">
+                  <pic:nvPicPr>
+                    <pic:cNvPr id="0" name="Picture 3" descr="C:\Users\ec528e\Documents\My Files\School\ML\ML\Assignment2\Images\RandomBitMatch_Bits100_1_Seed1_Comparision.png"/>
+                    <pic:cNvPicPr>
+                      <a:picLocks noChangeAspect="1" noChangeArrowheads="1"/>
+                    </pic:cNvPicPr>
+                  </pic:nvPicPr>
+                  <pic:blipFill>
+                    <a:blip r:embed="rId13" cstate="print">
+                      <a:extLst>
+                        <a:ext uri="{28A0092B-C50C-407E-A947-70E740481C1C}">
+                          <a14:useLocalDpi xmlns:a14="http://schemas.microsoft.com/office/drawing/2010/main" val="0"/>
+                        </a:ext>
+                      </a:extLst>
+                    </a:blip>
+                    <a:srcRect/>
+                    <a:stretch>
+                      <a:fillRect/>
+                    </a:stretch>
+                  </pic:blipFill>
+                  <pic:spPr bwMode="auto">
+                    <a:xfrm>
+                      <a:off x="0" y="0"/>
+                      <a:ext cx="3291840" cy="2194560"/>
+                    </a:xfrm>
+                    <a:prstGeom prst="rect">
+                      <a:avLst/>
+                    </a:prstGeom>
+                    <a:noFill/>
+                    <a:ln>
+                      <a:solidFill>
+                        <a:schemeClr val="tx1"/>
+                      </a:solidFill>
+                    </a:ln>
+                  </pic:spPr>
+                </pic:pic>
+              </a:graphicData>
+            </a:graphic>
+          </wp:inline>
+        </w:drawing>
+      </w:r>
+    </w:p>
+    <w:p>
+      <w:pPr>
+        <w:spacing w:after="0"/>
+        <w:jc w:val="center"/>
+      </w:pPr>
+      <w:r>
+        <w:rPr>
+          <w:noProof/>
+          <w:lang w:val="en-US"/>
+        </w:rPr>
+        <w:drawing>
+          <wp:inline distT="0" distB="0" distL="0" distR="0" wp14:anchorId="407464CD" wp14:editId="1D3A770A">
+            <wp:extent cx="3028878" cy="2011680"/>
+            <wp:effectExtent l="19050" t="19050" r="19685" b="26670"/>
+            <wp:docPr id="17" name="Picture 17"/>
+            <wp:cNvGraphicFramePr>
+              <a:graphicFrameLocks xmlns:a="http://schemas.openxmlformats.org/drawingml/2006/main" noChangeAspect="1"/>
+            </wp:cNvGraphicFramePr>
+            <a:graphic xmlns:a="http://schemas.openxmlformats.org/drawingml/2006/main">
+              <a:graphicData uri="http://schemas.openxmlformats.org/drawingml/2006/picture">
+                <pic:pic xmlns:pic="http://schemas.openxmlformats.org/drawingml/2006/picture">
+                  <pic:nvPicPr>
+                    <pic:cNvPr id="1" name=""/>
+                    <pic:cNvPicPr/>
+                  </pic:nvPicPr>
+                  <pic:blipFill>
+                    <a:blip r:embed="rId14"/>
+                    <a:stretch>
+                      <a:fillRect/>
+                    </a:stretch>
+                  </pic:blipFill>
+                  <pic:spPr>
+                    <a:xfrm>
+                      <a:off x="0" y="0"/>
+                      <a:ext cx="3028878" cy="2011680"/>
+                    </a:xfrm>
+                    <a:prstGeom prst="rect">
+                      <a:avLst/>
+                    </a:prstGeom>
+                    <a:ln>
+                      <a:solidFill>
+                        <a:schemeClr val="tx1"/>
+                      </a:solidFill>
+                    </a:ln>
+                  </pic:spPr>
+                </pic:pic>
+              </a:graphicData>
+            </a:graphic>
+          </wp:inline>
+        </w:drawing>
+      </w:r>
+    </w:p>
+    <w:p>
+      <w:pPr>
+        <w:pStyle w:val="Caption"/>
+        <w:spacing w:after="0"/>
+        <w:jc w:val="center"/>
+      </w:pPr>
+      <w:bookmarkStart w:id="6" w:name="_Ref147322792"/>
+      <w:r>
+        <w:t xml:space="preserve">Figure </w:t>
+      </w:r>
+      <w:r>
+        <w:fldChar w:fldCharType="begin"/>
+      </w:r>
+      <w:r>
+        <w:instrText xml:space="preserve"> STYLEREF 1 \s </w:instrText>
+      </w:r>
+      <w:r>
+        <w:fldChar w:fldCharType="separate"/>
+      </w:r>
+      <w:r>
+        <w:rPr>
+          <w:noProof/>
+        </w:rPr>
+        <w:t>2</w:t>
+      </w:r>
+      <w:r>
+        <w:fldChar w:fldCharType="end"/>
+      </w:r>
+      <w:r>
+        <w:noBreakHyphen/>
+      </w:r>
+      <w:r>
+        <w:fldChar w:fldCharType="begin"/>
+      </w:r>
+      <w:r>
+        <w:instrText xml:space="preserve"> SEQ Figure \* ARABIC \s 1 </w:instrText>
+      </w:r>
+      <w:r>
+        <w:fldChar w:fldCharType="separate"/>
+      </w:r>
+      <w:r>
+        <w:rPr>
+          <w:noProof/>
+        </w:rPr>
+        <w:t>3</w:t>
+      </w:r>
+      <w:r>
+        <w:fldChar w:fldCharType="end"/>
+      </w:r>
       <w:bookmarkEnd w:id="6"/>
       <w:r>
-        <w:t xml:space="preserve"> Wall clock run time comparison </w:t>
-      </w:r>
-      <w:r>
-        <w:t>for the 10, 50, and 100 city Travelling Salesman Problem between each random optimization algorithm</w:t>
-      </w:r>
-      <w:r>
-        <w:t xml:space="preserve"> on a log-scale in the y-axis</w:t>
+        <w:t xml:space="preserve"> Performance comparison for the </w:t>
+      </w:r>
+      <w:r>
+        <w:t>50, 100, and 200</w:t>
+      </w:r>
+      <w:r>
+        <w:t xml:space="preserve"> bit length Random Bit Matching problem between each random optimization algorithm</w:t>
+      </w:r>
+    </w:p>
+    <w:p>
+      <w:pPr>
+        <w:spacing w:after="0"/>
+        <w:jc w:val="center"/>
+      </w:pPr>
+      <w:r>
+        <w:rPr>
+          <w:noProof/>
+          <w:lang w:val="en-US"/>
+        </w:rPr>
+        <w:lastRenderedPageBreak/>
+        <w:drawing>
+          <wp:inline distT="0" distB="0" distL="0" distR="0" wp14:anchorId="6B0371C2" wp14:editId="1155E73F">
+            <wp:extent cx="3849033" cy="3200400"/>
+            <wp:effectExtent l="19050" t="19050" r="18415" b="19050"/>
+            <wp:docPr id="18" name="Picture 18"/>
+            <wp:cNvGraphicFramePr>
+              <a:graphicFrameLocks xmlns:a="http://schemas.openxmlformats.org/drawingml/2006/main" noChangeAspect="1"/>
+            </wp:cNvGraphicFramePr>
+            <a:graphic xmlns:a="http://schemas.openxmlformats.org/drawingml/2006/main">
+              <a:graphicData uri="http://schemas.openxmlformats.org/drawingml/2006/picture">
+                <pic:pic xmlns:pic="http://schemas.openxmlformats.org/drawingml/2006/picture">
+                  <pic:nvPicPr>
+                    <pic:cNvPr id="1" name=""/>
+                    <pic:cNvPicPr/>
+                  </pic:nvPicPr>
+                  <pic:blipFill>
+                    <a:blip r:embed="rId15"/>
+                    <a:stretch>
+                      <a:fillRect/>
+                    </a:stretch>
+                  </pic:blipFill>
+                  <pic:spPr>
+                    <a:xfrm>
+                      <a:off x="0" y="0"/>
+                      <a:ext cx="3849033" cy="3200400"/>
+                    </a:xfrm>
+                    <a:prstGeom prst="rect">
+                      <a:avLst/>
+                    </a:prstGeom>
+                    <a:ln>
+                      <a:solidFill>
+                        <a:schemeClr val="tx1"/>
+                      </a:solidFill>
+                    </a:ln>
+                  </pic:spPr>
+                </pic:pic>
+              </a:graphicData>
+            </a:graphic>
+          </wp:inline>
+        </w:drawing>
+      </w:r>
+    </w:p>
+    <w:p>
+      <w:pPr>
+        <w:pStyle w:val="Caption"/>
+        <w:spacing w:after="0"/>
+        <w:jc w:val="center"/>
+      </w:pPr>
+      <w:bookmarkStart w:id="7" w:name="_Ref147329873"/>
+      <w:r>
+        <w:t xml:space="preserve">Figure </w:t>
+      </w:r>
+      <w:r>
+        <w:fldChar w:fldCharType="begin"/>
+      </w:r>
+      <w:r>
+        <w:instrText xml:space="preserve"> STYLEREF 1 \s </w:instrText>
+      </w:r>
+      <w:r>
+        <w:fldChar w:fldCharType="separate"/>
+      </w:r>
+      <w:r>
+        <w:rPr>
+          <w:noProof/>
+        </w:rPr>
+        <w:t>2</w:t>
+      </w:r>
+      <w:r>
+        <w:fldChar w:fldCharType="end"/>
+      </w:r>
+      <w:r>
+        <w:noBreakHyphen/>
+      </w:r>
+      <w:r>
+        <w:fldChar w:fldCharType="begin"/>
+      </w:r>
+      <w:r>
+        <w:instrText xml:space="preserve"> SEQ Figure \* ARABIC \s 1 </w:instrText>
+      </w:r>
+      <w:r>
+        <w:fldChar w:fldCharType="separate"/>
+      </w:r>
+      <w:r>
+        <w:rPr>
+          <w:noProof/>
+        </w:rPr>
+        <w:t>4</w:t>
+      </w:r>
+      <w:r>
+        <w:fldChar w:fldCharType="end"/>
+      </w:r>
+      <w:bookmarkEnd w:id="7"/>
+      <w:r>
+        <w:t xml:space="preserve"> </w:t>
+      </w:r>
+      <w:r>
+        <w:t xml:space="preserve">Wall clock run time comparison for the 200 </w:t>
+      </w:r>
+      <w:r>
+        <w:t>bit length Random Bit Matching</w:t>
+      </w:r>
+      <w:r>
+        <w:t xml:space="preserve"> Problem between each random optimization algorithm on a log-scale in the y-axis averaged across 3 random seed runs</w:t>
+      </w:r>
+    </w:p>
+    <w:p>
+      <w:pPr>
+        <w:spacing w:after="0"/>
+      </w:pPr>
+      <w:r>
+        <w:t xml:space="preserve">As shown in </w:t>
+      </w:r>
+      <w:r>
+        <w:fldChar w:fldCharType="begin"/>
+      </w:r>
+      <w:r>
+        <w:instrText xml:space="preserve"> REF _Ref147322792 \h </w:instrText>
+      </w:r>
+      <w:r>
+        <w:fldChar w:fldCharType="separate"/>
+      </w:r>
+      <w:r>
+        <w:t xml:space="preserve">Figure </w:t>
+      </w:r>
+      <w:r>
+        <w:rPr>
+          <w:noProof/>
+        </w:rPr>
+        <w:t>2</w:t>
+      </w:r>
+      <w:r>
+        <w:noBreakHyphen/>
+      </w:r>
+      <w:r>
+        <w:rPr>
+          <w:noProof/>
+        </w:rPr>
+        <w:t>3</w:t>
+      </w:r>
+      <w:r>
+        <w:fldChar w:fldCharType="end"/>
+      </w:r>
+      <w:r>
+        <w:t xml:space="preserve"> and </w:t>
+      </w:r>
+      <w:r>
+        <w:fldChar w:fldCharType="begin"/>
+      </w:r>
+      <w:r>
+        <w:instrText xml:space="preserve"> REF _Ref147329873 \h </w:instrText>
+      </w:r>
+      <w:r>
+        <w:fldChar w:fldCharType="separate"/>
+      </w:r>
+      <w:r>
+        <w:t xml:space="preserve">Figure </w:t>
+      </w:r>
+      <w:r>
+        <w:rPr>
+          <w:noProof/>
+        </w:rPr>
+        <w:t>2</w:t>
+      </w:r>
+      <w:r>
+        <w:noBreakHyphen/>
+      </w:r>
+      <w:r>
+        <w:rPr>
+          <w:noProof/>
+        </w:rPr>
+        <w:t>4</w:t>
+      </w:r>
+      <w:r>
+        <w:fldChar w:fldCharType="end"/>
+      </w:r>
+      <w:r>
+        <w:t xml:space="preserve">, the simulated annealing algorithm performs both well in terms of fitness of the estimated state and the run time. While the genetic algorithm performs equally as well in terms of fitness, the GA takes orders of magnitude longer to each the solution for this problem. Simulated annealing for this problem shows robust and strong convergences relatively quickly. </w:t>
+      </w:r>
+      <w:r>
+        <w:t xml:space="preserve">Simulated annealing and RHC perform well in this problem despite initially designing the problem for MIMIC and the genetic algorithm. </w:t>
+      </w:r>
+      <w:r>
+        <w:t xml:space="preserve">MIMIC on the other hand performs the worst in terms of both fitness and run time because of the significant time cost associated with each iteration of the algorithm through probabilistic estimations. </w:t>
       </w:r>
     </w:p>
     <w:p>
       <w:pPr>
         <w:pStyle w:val="Heading2"/>
-      </w:pPr>
-      <w:r>
-        <w:t xml:space="preserve">Random Bit </w:t>
-      </w:r>
-      <w:r>
-        <w:t>M</w:t>
-      </w:r>
-      <w:r>
-        <w:t>atching Problem</w:t>
-      </w:r>
-      <w:r>
-        <w:t xml:space="preserve"> (Simulated Annealing is best, beats GA on time)</w:t>
-      </w:r>
-    </w:p>
-    <w:p>
-      <w:r>
-        <w:t xml:space="preserve">The second optimization problem formulated was a random bit matching problem. For this problem, a randomly generated bit string is generated. For this problem, a bit string length of 1,000 was selected. </w:t>
-      </w:r>
-      <w:r>
-        <w:t xml:space="preserve">Each bit was an integer 0, 1, 2, or 3 not just 0 or 1 to increase the problem complexity and more accurately replicate the real world application of this problem described later. </w:t>
-      </w:r>
-      <w:r>
-        <w:t>Various smaller bit string length</w:t>
-      </w:r>
-      <w:r>
-        <w:t>s</w:t>
-      </w:r>
-      <w:r>
-        <w:t xml:space="preserve"> were tested to determine if the length of the bit string significantly affected the relative performance of each algorithm in finding an optimal solution; however, it was determined that the length of the bit string did not change the relative performance of each algorithm. For this problem, the fitness function was a custom function which rewarded successively matching bits more than matching individual bits for each algorithm. For example, if the bit string to match called the </w:t>
-      </w:r>
-      <w:r>
-        <w:rPr>
-          <w:i/>
-        </w:rPr>
-        <w:t>mask</w:t>
-      </w:r>
-      <w:r>
-        <w:t xml:space="preserve"> is 01001, a 5 bit length string, the maximum fitness is 1+2+3+4+5 = 15. If an algorithm produces a state of 01101, the fitness of this would be 1+2+0+1+2 = 6. Thus, each success bit that is correctly matched rewards increasingly more</w:t>
-      </w:r>
-      <w:r>
-        <w:t xml:space="preserve"> fitness</w:t>
-      </w:r>
-      <w:r>
-        <w:t>. Incorrectly matching a single bit, resets the cumulative fitness back to 0. Thus, the fitness function has a single optimal peak, but can entangle the randomized hill climbing and simulated annealing algorithms</w:t>
-      </w:r>
-      <w:r>
-        <w:t xml:space="preserve"> due to the importance of order</w:t>
-      </w:r>
-      <w:r>
-        <w:t xml:space="preserve"> whereas the genetic and MIMIC </w:t>
-      </w:r>
-      <w:r>
-        <w:t xml:space="preserve">algorithms </w:t>
-      </w:r>
-      <w:r>
-        <w:t xml:space="preserve">perform better in this problem due to the structure of the problem. </w:t>
-      </w:r>
-    </w:p>
-    <w:p>
-      <w:r>
-        <w:t xml:space="preserve">This problem is interesting as it could be applied to genetic testing. </w:t>
-      </w:r>
-      <w:r>
-        <w:t>Imagine a scenario where a geneticist is trying to align and match specific gene sequences within a larger genomic dataset.</w:t>
-      </w:r>
-      <w:r>
-        <w:t xml:space="preserve"> These gene sequences can be very long, many orders of magnitude larger than in this example.</w:t>
-      </w:r>
-      <w:r>
-        <w:t xml:space="preserve"> Each gene can be represented as a bit string, where each bit represents a nucleotide (e.g., adenine, thymine, cytosine, </w:t>
+        <w:spacing w:before="0" w:after="0"/>
+      </w:pPr>
+      <w:r>
+        <w:t>Flip Flop</w:t>
+      </w:r>
+      <w:r>
+        <w:t xml:space="preserve"> Problem</w:t>
+      </w:r>
+      <w:r>
+        <w:t xml:space="preserve"> (MIMIC performs best)</w:t>
+      </w:r>
+    </w:p>
+    <w:p>
+      <w:pPr>
+        <w:spacing w:after="0"/>
+      </w:pPr>
+      <w:r>
+        <w:t>The third optimization problem was a classic and simple problem where the random optimization algorithms are to maximize the number of alternations in a bit string of a specified length, classically known as the Flip Flop problem. For example, the state [0,1,0] would evaluate a fitness of 2 (2 alternations) while the state [0,1,0,1] would evaluate 3, and [0,0,0,0] would evaluate to 0. For bit string lengths of 100, 200, and 300 bits long, each random optimization algorithm was run for 3 different random seeds</w:t>
+      </w:r>
+      <w:r>
+        <w:t>, like the other experiments,</w:t>
+      </w:r>
+      <w:r>
+        <w:t xml:space="preserve"> in order to determine the effect of randomization and problem size on the performance of each algorithm. </w:t>
+      </w:r>
+    </w:p>
+    <w:p>
+      <w:pPr>
+        <w:spacing w:after="0"/>
+      </w:pPr>
+      <w:r>
+        <w:t>This problem can be a representative optimization problem for scheduling tasks where the goal is to maximize the number of tasks in a given amount of time or for planning events in a sequence of events in order to maximally achieve a result. While the setup and structure of this problem is simple, it helps illustrate some benefits and drawbacks of each algorithm.</w:t>
+      </w:r>
+    </w:p>
+    <w:p>
+      <w:pPr>
+        <w:spacing w:after="0"/>
+      </w:pPr>
+      <w:r>
+        <w:t xml:space="preserve">The algorithms’ fitness for each iteration is shown in for each problem size. The algorithms’ wall clock run time for the large problem averaged across each random seed is shown </w:t>
       </w:r>
       <w:proofErr w:type="gramStart"/>
       <w:r>
-        <w:t>guanine</w:t>
+        <w:t>in</w:t>
+      </w:r>
+      <w:r>
+        <w:t xml:space="preserve"> </w:t>
+      </w:r>
+      <w:r>
+        <w:t>.</w:t>
       </w:r>
       <w:proofErr w:type="gramEnd"/>
-      <w:r>
-        <w:t>). The task is to find the best alignment of a target gene sequence (the "mask" in this problem) within a pool of genomic sequences.</w:t>
-      </w:r>
-      <w:r>
+    </w:p>
+    <w:p>
+      <w:pPr>
+        <w:spacing w:after="0"/>
+        <w:jc w:val="center"/>
+        <w:rPr>
+          <w:noProof/>
+          <w:lang w:val="en-US"/>
+        </w:rPr>
+      </w:pPr>
+      <w:r>
+        <w:rPr>
+          <w:noProof/>
+          <w:lang w:val="en-US"/>
+        </w:rPr>
+        <w:lastRenderedPageBreak/>
+        <w:drawing>
+          <wp:inline distT="0" distB="0" distL="0" distR="0" wp14:anchorId="47735F34" wp14:editId="3D11DC31">
+            <wp:extent cx="3304231" cy="2194560"/>
+            <wp:effectExtent l="19050" t="19050" r="10795" b="15240"/>
+            <wp:docPr id="19" name="Picture 19"/>
+            <wp:cNvGraphicFramePr>
+              <a:graphicFrameLocks xmlns:a="http://schemas.openxmlformats.org/drawingml/2006/main" noChangeAspect="1"/>
+            </wp:cNvGraphicFramePr>
+            <a:graphic xmlns:a="http://schemas.openxmlformats.org/drawingml/2006/main">
+              <a:graphicData uri="http://schemas.openxmlformats.org/drawingml/2006/picture">
+                <pic:pic xmlns:pic="http://schemas.openxmlformats.org/drawingml/2006/picture">
+                  <pic:nvPicPr>
+                    <pic:cNvPr id="1" name=""/>
+                    <pic:cNvPicPr/>
+                  </pic:nvPicPr>
+                  <pic:blipFill>
+                    <a:blip r:embed="rId16"/>
+                    <a:stretch>
+                      <a:fillRect/>
+                    </a:stretch>
+                  </pic:blipFill>
+                  <pic:spPr>
+                    <a:xfrm>
+                      <a:off x="0" y="0"/>
+                      <a:ext cx="3304231" cy="2194560"/>
+                    </a:xfrm>
+                    <a:prstGeom prst="rect">
+                      <a:avLst/>
+                    </a:prstGeom>
+                    <a:ln>
+                      <a:solidFill>
+                        <a:schemeClr val="tx1"/>
+                      </a:solidFill>
+                    </a:ln>
+                  </pic:spPr>
+                </pic:pic>
+              </a:graphicData>
+            </a:graphic>
+          </wp:inline>
+        </w:drawing>
+      </w:r>
+      <w:r>
+        <w:rPr>
+          <w:noProof/>
+          <w:lang w:val="en-US"/>
+        </w:rPr>
         <w:t xml:space="preserve"> </w:t>
       </w:r>
       <w:r>
-        <w:t>The fitness function in this case could evaluate how well a given sequence aligns with the target gene sequence. Successively matching bits (representing nucleotides) in the sequence to be aligned with the target gene would receive higher fitness scores, reflecting the biological significance of consecutively matching nucleotides.</w:t>
+        <w:rPr>
+          <w:noProof/>
+          <w:lang w:val="en-US"/>
+        </w:rPr>
+        <w:drawing>
+          <wp:inline distT="0" distB="0" distL="0" distR="0" wp14:anchorId="245E1DF2" wp14:editId="24C5DA0C">
+            <wp:extent cx="3304231" cy="2194560"/>
+            <wp:effectExtent l="19050" t="19050" r="10795" b="15240"/>
+            <wp:docPr id="20" name="Picture 20"/>
+            <wp:cNvGraphicFramePr>
+              <a:graphicFrameLocks xmlns:a="http://schemas.openxmlformats.org/drawingml/2006/main" noChangeAspect="1"/>
+            </wp:cNvGraphicFramePr>
+            <a:graphic xmlns:a="http://schemas.openxmlformats.org/drawingml/2006/main">
+              <a:graphicData uri="http://schemas.openxmlformats.org/drawingml/2006/picture">
+                <pic:pic xmlns:pic="http://schemas.openxmlformats.org/drawingml/2006/picture">
+                  <pic:nvPicPr>
+                    <pic:cNvPr id="1" name=""/>
+                    <pic:cNvPicPr/>
+                  </pic:nvPicPr>
+                  <pic:blipFill>
+                    <a:blip r:embed="rId17"/>
+                    <a:stretch>
+                      <a:fillRect/>
+                    </a:stretch>
+                  </pic:blipFill>
+                  <pic:spPr>
+                    <a:xfrm>
+                      <a:off x="0" y="0"/>
+                      <a:ext cx="3304231" cy="2194560"/>
+                    </a:xfrm>
+                    <a:prstGeom prst="rect">
+                      <a:avLst/>
+                    </a:prstGeom>
+                    <a:ln>
+                      <a:solidFill>
+                        <a:schemeClr val="tx1"/>
+                      </a:solidFill>
+                    </a:ln>
+                  </pic:spPr>
+                </pic:pic>
+              </a:graphicData>
+            </a:graphic>
+          </wp:inline>
+        </w:drawing>
+      </w:r>
+    </w:p>
+    <w:p>
+      <w:pPr>
+        <w:spacing w:after="0"/>
+        <w:jc w:val="center"/>
+      </w:pPr>
+      <w:r>
+        <w:rPr>
+          <w:noProof/>
+          <w:lang w:val="en-US"/>
+        </w:rPr>
+        <w:drawing>
+          <wp:inline distT="0" distB="0" distL="0" distR="0" wp14:anchorId="44F7C551" wp14:editId="28D56A94">
+            <wp:extent cx="3304231" cy="2194560"/>
+            <wp:effectExtent l="19050" t="19050" r="10795" b="15240"/>
+            <wp:docPr id="21" name="Picture 21"/>
+            <wp:cNvGraphicFramePr>
+              <a:graphicFrameLocks xmlns:a="http://schemas.openxmlformats.org/drawingml/2006/main" noChangeAspect="1"/>
+            </wp:cNvGraphicFramePr>
+            <a:graphic xmlns:a="http://schemas.openxmlformats.org/drawingml/2006/main">
+              <a:graphicData uri="http://schemas.openxmlformats.org/drawingml/2006/picture">
+                <pic:pic xmlns:pic="http://schemas.openxmlformats.org/drawingml/2006/picture">
+                  <pic:nvPicPr>
+                    <pic:cNvPr id="1" name=""/>
+                    <pic:cNvPicPr/>
+                  </pic:nvPicPr>
+                  <pic:blipFill>
+                    <a:blip r:embed="rId18"/>
+                    <a:stretch>
+                      <a:fillRect/>
+                    </a:stretch>
+                  </pic:blipFill>
+                  <pic:spPr>
+                    <a:xfrm>
+                      <a:off x="0" y="0"/>
+                      <a:ext cx="3304231" cy="2194560"/>
+                    </a:xfrm>
+                    <a:prstGeom prst="rect">
+                      <a:avLst/>
+                    </a:prstGeom>
+                    <a:ln>
+                      <a:solidFill>
+                        <a:schemeClr val="tx1"/>
+                      </a:solidFill>
+                    </a:ln>
+                  </pic:spPr>
+                </pic:pic>
+              </a:graphicData>
+            </a:graphic>
+          </wp:inline>
+        </w:drawing>
+      </w:r>
+    </w:p>
+    <w:p>
+      <w:pPr>
+        <w:pStyle w:val="Caption"/>
+        <w:spacing w:after="0"/>
+      </w:pPr>
+      <w:r>
+        <w:t xml:space="preserve">Figure </w:t>
+      </w:r>
+      <w:r>
+        <w:fldChar w:fldCharType="begin"/>
+      </w:r>
+      <w:r>
+        <w:instrText xml:space="preserve"> STYLEREF 1 \s </w:instrText>
+      </w:r>
+      <w:r>
+        <w:fldChar w:fldCharType="separate"/>
+      </w:r>
+      <w:r>
+        <w:rPr>
+          <w:noProof/>
+        </w:rPr>
+        <w:t>2</w:t>
+      </w:r>
+      <w:r>
+        <w:fldChar w:fldCharType="end"/>
+      </w:r>
+      <w:r>
+        <w:noBreakHyphen/>
+      </w:r>
+      <w:r>
+        <w:fldChar w:fldCharType="begin"/>
+      </w:r>
+      <w:r>
+        <w:instrText xml:space="preserve"> SEQ Figure \* ARABIC \s 1 </w:instrText>
+      </w:r>
+      <w:r>
+        <w:fldChar w:fldCharType="separate"/>
+      </w:r>
+      <w:r>
+        <w:rPr>
+          <w:noProof/>
+        </w:rPr>
+        <w:t>5</w:t>
+      </w:r>
+      <w:r>
+        <w:fldChar w:fldCharType="end"/>
       </w:r>
       <w:r>
         <w:t xml:space="preserve"> </w:t>
       </w:r>
       <w:r>
-        <w:t xml:space="preserve">Different algorithms, such as randomized hill climbing, simulated annealing, genetic algorithms, and MIMIC, can be applied to optimize the alignment process and find the best match for the target gene sequence within the pool of </w:t>
-      </w:r>
+        <w:t>Performance comparison for the 100, 200 and 300 bit length Flip Flop problem between each random optimization algorithm</w:t>
+      </w:r>
+    </w:p>
+    <w:p>
+      <w:pPr>
+        <w:spacing w:after="0"/>
+        <w:jc w:val="center"/>
+      </w:pPr>
+      <w:r>
+        <w:rPr>
+          <w:noProof/>
+          <w:lang w:val="en-US"/>
+        </w:rPr>
+        <w:drawing>
+          <wp:inline distT="0" distB="0" distL="0" distR="0" wp14:anchorId="24E07BAB" wp14:editId="0F82CD95">
+            <wp:extent cx="3847320" cy="3200400"/>
+            <wp:effectExtent l="19050" t="19050" r="20320" b="19050"/>
+            <wp:docPr id="22" name="Picture 22"/>
+            <wp:cNvGraphicFramePr>
+              <a:graphicFrameLocks xmlns:a="http://schemas.openxmlformats.org/drawingml/2006/main" noChangeAspect="1"/>
+            </wp:cNvGraphicFramePr>
+            <a:graphic xmlns:a="http://schemas.openxmlformats.org/drawingml/2006/main">
+              <a:graphicData uri="http://schemas.openxmlformats.org/drawingml/2006/picture">
+                <pic:pic xmlns:pic="http://schemas.openxmlformats.org/drawingml/2006/picture">
+                  <pic:nvPicPr>
+                    <pic:cNvPr id="1" name=""/>
+                    <pic:cNvPicPr/>
+                  </pic:nvPicPr>
+                  <pic:blipFill>
+                    <a:blip r:embed="rId19"/>
+                    <a:stretch>
+                      <a:fillRect/>
+                    </a:stretch>
+                  </pic:blipFill>
+                  <pic:spPr>
+                    <a:xfrm>
+                      <a:off x="0" y="0"/>
+                      <a:ext cx="3847320" cy="3200400"/>
+                    </a:xfrm>
+                    <a:prstGeom prst="rect">
+                      <a:avLst/>
+                    </a:prstGeom>
+                    <a:ln>
+                      <a:solidFill>
+                        <a:schemeClr val="tx1"/>
+                      </a:solidFill>
+                    </a:ln>
+                  </pic:spPr>
+                </pic:pic>
+              </a:graphicData>
+            </a:graphic>
+          </wp:inline>
+        </w:drawing>
+      </w:r>
+    </w:p>
+    <w:p>
+      <w:pPr>
+        <w:pStyle w:val="Caption"/>
+        <w:spacing w:after="0"/>
+        <w:jc w:val="center"/>
+      </w:pPr>
+      <w:r>
+        <w:t xml:space="preserve">Figure </w:t>
+      </w:r>
+      <w:r>
+        <w:fldChar w:fldCharType="begin"/>
+      </w:r>
+      <w:r>
+        <w:instrText xml:space="preserve"> STYLEREF 1 \s </w:instrText>
+      </w:r>
+      <w:r>
+        <w:fldChar w:fldCharType="separate"/>
+      </w:r>
+      <w:r>
+        <w:rPr>
+          <w:noProof/>
+        </w:rPr>
+        <w:t>2</w:t>
+      </w:r>
+      <w:r>
+        <w:fldChar w:fldCharType="end"/>
+      </w:r>
+      <w:r>
+        <w:noBreakHyphen/>
+      </w:r>
+      <w:r>
+        <w:fldChar w:fldCharType="begin"/>
+      </w:r>
+      <w:r>
+        <w:instrText xml:space="preserve"> SEQ Figure \* ARABIC \s 1 </w:instrText>
+      </w:r>
+      <w:r>
+        <w:fldChar w:fldCharType="separate"/>
+      </w:r>
+      <w:r>
+        <w:rPr>
+          <w:noProof/>
+        </w:rPr>
+        <w:t>6</w:t>
+      </w:r>
+      <w:r>
+        <w:fldChar w:fldCharType="end"/>
+      </w:r>
+      <w:r>
+        <w:t xml:space="preserve"> </w:t>
+      </w:r>
+      <w:r>
+        <w:t xml:space="preserve">Wall clock run time comparison for the </w:t>
+      </w:r>
+      <w:r>
+        <w:t>300</w:t>
+      </w:r>
+      <w:r>
+        <w:t xml:space="preserve"> bit length Flip Flop Problem between each random optimization algorithm on a log-scale in the y-axis averaged across 3 random seed runs</w:t>
+      </w:r>
+    </w:p>
+    <w:p>
+      <w:pPr>
+        <w:spacing w:after="0"/>
+      </w:pPr>
+    </w:p>
+    <w:p>
+      <w:pPr>
+        <w:pStyle w:val="Heading1"/>
+        <w:spacing w:after="0"/>
+      </w:pPr>
       <w:r>
         <w:lastRenderedPageBreak/>
-        <w:t xml:space="preserve">genomic data. Each algorithm's performance can be evaluated based on how well it aligns the sequences and maximizes the fitness function, similar to the described random bit matching problem. The goal is to </w:t>
-      </w:r>
-      <w:r>
-        <w:t>effectively and accurately</w:t>
-      </w:r>
-      <w:r>
-        <w:t xml:space="preserve"> align genes and understand their structures and functions within the context of the larger genomic dataset.</w:t>
-      </w:r>
-      <w:r>
-        <w:t xml:space="preserve">  </w:t>
-      </w:r>
-    </w:p>
-    <w:p>
-      <w:r>
-        <w:t xml:space="preserve">As with the previous problem in section </w:t>
-      </w:r>
-      <w:r>
-        <w:fldChar w:fldCharType="begin"/>
-      </w:r>
-      <w:r>
-        <w:instrText xml:space="preserve"> REF _Ref146992382 \r \h </w:instrText>
-      </w:r>
-      <w:r>
-        <w:fldChar w:fldCharType="separate"/>
-      </w:r>
-      <w:r>
-        <w:t>2.1</w:t>
-      </w:r>
-      <w:r>
-        <w:fldChar w:fldCharType="end"/>
-      </w:r>
-      <w:r>
-        <w:t>, each random optimization problem was tuned iteratively and applied to the stated problem and evaluated according to the fitness function previously described. T</w:t>
-      </w:r>
-      <w:r>
-        <w:t xml:space="preserve">he algorithms’ fitness for each iteration is shown in </w:t>
-      </w:r>
-    </w:p>
-    <w:p/>
-    <w:p>
-      <w:pPr>
-        <w:pStyle w:val="Caption"/>
-        <w:jc w:val="center"/>
-      </w:pPr>
-      <w:r>
-        <w:t xml:space="preserve">Figure </w:t>
-      </w:r>
-      <w:r>
-        <w:fldChar w:fldCharType="begin"/>
-      </w:r>
-      <w:r>
-        <w:instrText xml:space="preserve"> STYLEREF 1 \s </w:instrText>
-      </w:r>
-      <w:r>
-        <w:fldChar w:fldCharType="separate"/>
-      </w:r>
-      <w:r>
-        <w:rPr>
-          <w:noProof/>
-        </w:rPr>
-        <w:t>2</w:t>
-      </w:r>
-      <w:r>
-        <w:fldChar w:fldCharType="end"/>
-      </w:r>
-      <w:r>
-        <w:noBreakHyphen/>
-      </w:r>
-      <w:r>
-        <w:fldChar w:fldCharType="begin"/>
-      </w:r>
-      <w:r>
-        <w:instrText xml:space="preserve"> SEQ Figure \* ARABIC \s 1 </w:instrText>
-      </w:r>
-      <w:r>
-        <w:fldChar w:fldCharType="separate"/>
-      </w:r>
-      <w:r>
-        <w:rPr>
-          <w:noProof/>
-        </w:rPr>
-        <w:t>3</w:t>
-      </w:r>
-      <w:r>
-        <w:fldChar w:fldCharType="end"/>
-      </w:r>
-      <w:r>
-        <w:t xml:space="preserve"> </w:t>
-      </w:r>
-      <w:r>
-        <w:t xml:space="preserve">Performance comparison for the </w:t>
-      </w:r>
-      <w:r>
-        <w:t>1000 bit length Random Bit Matching problem</w:t>
-      </w:r>
-      <w:r>
-        <w:t xml:space="preserve"> between each random optimization algorithm</w:t>
-      </w:r>
-    </w:p>
-    <w:p/>
-    <w:p>
-      <w:pPr>
-        <w:pStyle w:val="Heading2"/>
-      </w:pPr>
-      <w:r>
-        <w:t>Flip Flop</w:t>
-      </w:r>
-      <w:r>
-        <w:t xml:space="preserve"> Problem</w:t>
-      </w:r>
-      <w:r>
-        <w:t xml:space="preserve"> (MIMIC performs best)</w:t>
-      </w:r>
-    </w:p>
-    <w:p/>
-    <w:p>
-      <w:pPr>
-        <w:pStyle w:val="Heading1"/>
-      </w:pPr>
-      <w:r>
         <w:t>Randomized Optimization For Neural Network</w:t>
       </w:r>
     </w:p>
     <w:p>
-      <w:r>
-        <w:t>The second experiment, utilized three of the random optimization algorithms: random hill climbing, simulated annealing, and genetic algorithm. For this experiment, a mushroom classification data set was used to fit a neural network for prediction based on 20 features whether an instance of a mushroom was poisonous (p) or edible (e). However, in place of backpropagation to update the network weights during each iteration of training, the random optimization algorithms will be used to iteratively determine an optimal weight state to maximize the neural network performance. Here the optimization problem is created as a continuous optimization problem by representing all the nodes including the input, output, and hidden nodes as an array forming the state in the optimization problem. Each of the optimization alg</w:t>
+      <w:pPr>
+        <w:spacing w:after="0"/>
+      </w:pPr>
+      <w:r>
+        <w:t xml:space="preserve">The second experiment, utilized three of the random optimization algorithms: random hill climbing, simulated annealing, and genetic algorithm. For this experiment, a mushroom classification data set was used to fit a neural network for prediction based on 20 features whether an instance of a mushroom was poisonous (p) or edible (e). However, in place of backpropagation to update the network weights during each iteration of training, the random optimization algorithms will </w:t>
+      </w:r>
+      <w:bookmarkStart w:id="8" w:name="_GoBack"/>
+      <w:bookmarkEnd w:id="8"/>
+      <w:r>
+        <w:t>be used to iteratively determine an optimal weight state to maximize the neural network performance. Here the optimization problem is created as a continuous optimization problem by representing all the nodes including the input, output, and hidden nodes as an array forming the state in the optimization problem. Each of the optimization alg</w:t>
       </w:r>
       <w:r>
         <w:t xml:space="preserve">orithms are then used to determine an optimal weight matrix for the neural network for a variety of hyperparameter configurations. Hyperparameters that were varied include the number of nodes in each hidden layer, the number of hidden layers, </w:t>
@@ -1138,142 +2114,301 @@
         <w:rPr>
           <w:i/>
         </w:rPr>
-        <w:t xml:space="preserve">identity, </w:t>
+        <w:t>identity, relu, sigmoid</w:t>
+      </w:r>
+      <w:r>
+        <w:t xml:space="preserve">, and </w:t>
       </w:r>
       <w:proofErr w:type="spellStart"/>
       <w:r>
         <w:rPr>
           <w:i/>
         </w:rPr>
+        <w:t>tanh</w:t>
+      </w:r>
+      <w:proofErr w:type="spellEnd"/>
+      <w:r>
+        <w:t xml:space="preserve"> functions</w:t>
+      </w:r>
+      <w:r>
+        <w:t xml:space="preserve">. </w:t>
+      </w:r>
+    </w:p>
+    <w:p>
+      <w:pPr>
+        <w:spacing w:after="0"/>
+      </w:pPr>
+      <w:r>
+        <w:t xml:space="preserve">In the realm of optimizing neural network weights, a critical endeavor in modern machine learning, the choice of optimization algorithm is paramount. When dealing with continuous and real-valued weights, as opposed to discrete ones, algorithmic adaptations become necessary. Classical optimization methods like simulated annealing, random hill climbing, and genetic algorithms require appropriate representation schemes for continuous weights, utilizing floating-point encoding. The vast continuous search space necessitates careful parameter tuning to facilitate effective exploration and exploitation. However, these algorithms lack the advantage of gradient information utilization, a strength of backpropagation, and may converge slower or suboptimally. Additionally, they often face challenges in handling the high-dimensional continuous space efficiently. In contrast, gradient-based optimization methods, specifically tailored for continuous optimization, such as backpropagation, generally exhibit faster convergence and efficiency in optimizing neural network weights. </w:t>
+      </w:r>
+    </w:p>
+    <w:p>
+      <w:pPr>
+        <w:spacing w:after="0"/>
+      </w:pPr>
+      <w:r>
+        <w:t xml:space="preserve">The mushroom classification data set was preprocessed to encode the labels for each feature using integers using the </w:t>
+      </w:r>
+      <w:proofErr w:type="spellStart"/>
+      <w:r>
+        <w:t>sklearn</w:t>
+      </w:r>
+      <w:proofErr w:type="spellEnd"/>
+      <w:r>
+        <w:t xml:space="preserve"> preprocessing class </w:t>
+      </w:r>
+      <w:proofErr w:type="spellStart"/>
+      <w:r>
+        <w:rPr>
+          <w:i/>
+        </w:rPr>
+        <w:t>LabelEncoder</w:t>
+      </w:r>
+      <w:proofErr w:type="spellEnd"/>
+      <w:r>
+        <w:t xml:space="preserve">, these integers were then scaled across the data set to values between 0 and 1 using the </w:t>
+      </w:r>
+      <w:proofErr w:type="spellStart"/>
+      <w:r>
+        <w:t>sklearn</w:t>
+      </w:r>
+      <w:proofErr w:type="spellEnd"/>
+      <w:r>
+        <w:t xml:space="preserve"> preprocessing class </w:t>
+      </w:r>
+      <w:proofErr w:type="spellStart"/>
+      <w:r>
+        <w:rPr>
+          <w:i/>
+        </w:rPr>
+        <w:t>MinMaxS</w:t>
+      </w:r>
+      <w:r>
+        <w:rPr>
+          <w:i/>
+        </w:rPr>
+        <w:t>caler</w:t>
+      </w:r>
+      <w:proofErr w:type="spellEnd"/>
+      <w:r>
+        <w:rPr>
+          <w:i/>
+        </w:rPr>
+        <w:t>.</w:t>
+      </w:r>
+      <w:r>
+        <w:t xml:space="preserve"> </w:t>
+      </w:r>
+      <w:r>
+        <w:t xml:space="preserve">This preprocessing improves the performance and convergence of the optimization algorithms. No additional data reduction or feature selection was performed on the data set as the data set was relatively balanced between instances of poisonous and edible mushrooms samples and each feature was found to contribute in some meaningful way to the classification of each. This was shown by evaluating the information gain by training a simple decision tree on the data set which found a relatively uniform importance weight between each feature when classifying a </w:t>
+      </w:r>
+      <w:r>
+        <w:t>test data set</w:t>
+      </w:r>
+      <w:r>
+        <w:t xml:space="preserve">. </w:t>
+      </w:r>
+    </w:p>
+    <w:p>
+      <w:pPr>
+        <w:spacing w:after="0"/>
+      </w:pPr>
+      <w:r>
+        <w:t>The performance of each algorithm was evaluated as a combined quantification of the resulting neural network accuracy score against a training set of the data, set aside prior to training,</w:t>
+      </w:r>
+      <w:r>
+        <w:t xml:space="preserve"> as well as</w:t>
+      </w:r>
+      <w:r>
+        <w:t xml:space="preserve"> the F1 s</w:t>
+      </w:r>
+      <w:r>
+        <w:t>core</w:t>
+      </w:r>
+      <w:r>
+        <w:t xml:space="preserve"> and the wall clock fit time of the model. The accuracy score was adjusted to weight correctly identifying poisonous mushrooms as poisonous (i.e. true negatives) by penalizing falsely identifying poisonous mushrooms as edible (i.e. false positives).</w:t>
+      </w:r>
+      <w:r>
+        <w:t xml:space="preserve"> </w:t>
+      </w:r>
+      <w:r>
+        <w:t xml:space="preserve"> The training data set used when iteratively fitting the network weights was created from a randomly chosen subset of the whole data set containing 80% of the instances while the test data set contained the remaining 20% of the data. </w:t>
+      </w:r>
+    </w:p>
+    <w:p>
+      <w:pPr>
+        <w:spacing w:after="0"/>
+      </w:pPr>
+      <w:r>
+        <w:t xml:space="preserve">After varying hyperparameters for the neural network, the </w:t>
+      </w:r>
+      <w:r>
+        <w:rPr>
+          <w:i/>
+        </w:rPr>
         <w:t>relu</w:t>
       </w:r>
-      <w:proofErr w:type="spellEnd"/>
-      <w:r>
-        <w:rPr>
-          <w:i/>
-        </w:rPr>
-        <w:t>, sigmoid</w:t>
-      </w:r>
-      <w:r>
-        <w:t xml:space="preserve">, and </w:t>
-      </w:r>
-      <w:proofErr w:type="spellStart"/>
-      <w:r>
-        <w:rPr>
-          <w:i/>
-        </w:rPr>
-        <w:t>tanh</w:t>
-      </w:r>
-      <w:proofErr w:type="spellEnd"/>
-      <w:r>
-        <w:t xml:space="preserve"> functions</w:t>
+      <w:r>
+        <w:t xml:space="preserve"> activation function and the mean squared error loss function were found to perform the best for all algorithms. For the genetic algorithm the mutation probability was set to 0.01. For the other algorithms a learning rate of 0.05 was used. All algorithms were run for 1000 iterations to evaluate their performance as shown in </w:t>
+      </w:r>
+      <w:r>
+        <w:fldChar w:fldCharType="begin"/>
+      </w:r>
+      <w:r>
+        <w:instrText xml:space="preserve"> REF _Ref147331239 \h </w:instrText>
+      </w:r>
+      <w:r>
+        <w:fldChar w:fldCharType="separate"/>
+      </w:r>
+      <w:r>
+        <w:t xml:space="preserve">Figure </w:t>
+      </w:r>
+      <w:r>
+        <w:rPr>
+          <w:noProof/>
+        </w:rPr>
+        <w:t>3</w:t>
+      </w:r>
+      <w:r>
+        <w:noBreakHyphen/>
+      </w:r>
+      <w:r>
+        <w:rPr>
+          <w:noProof/>
+        </w:rPr>
+        <w:t>1</w:t>
+      </w:r>
+      <w:r>
+        <w:fldChar w:fldCharType="end"/>
       </w:r>
       <w:r>
         <w:t xml:space="preserve">. </w:t>
       </w:r>
     </w:p>
     <w:p>
-      <w:r>
-        <w:t xml:space="preserve">In the realm of optimizing neural network weights, a critical endeavor in modern machine learning, the choice of optimization algorithm is paramount. When dealing with continuous and real-valued weights, as opposed to discrete ones, algorithmic adaptations become necessary. Classical optimization methods like simulated annealing, random hill climbing, and genetic algorithms require appropriate representation schemes for continuous weights, utilizing floating-point encoding. The vast continuous search space necessitates careful parameter tuning to facilitate effective exploration and exploitation. However, these algorithms lack the advantage of gradient information utilization, a strength of backpropagation, and may converge slower or </w:t>
-      </w:r>
-      <w:proofErr w:type="spellStart"/>
-      <w:r>
-        <w:t>suboptimally</w:t>
-      </w:r>
-      <w:proofErr w:type="spellEnd"/>
-      <w:r>
-        <w:t>. Additionally, they often face challenges in handling the high-dimensional continuous space efficiently. In contrast, gradient-based optimization methods, specifically tailored for continuous optimization, such as backpropagation, generally exhibit faster convergence and efficiency in optimizing neural network weights. Thus, selecting the appropriate optimization approach necessitates a careful consideration of the problem's characteristics, including the nature of weights, the dimensionality of the search space, and computational efficiency requirements.</w:t>
-      </w:r>
-    </w:p>
-    <w:p>
-      <w:r>
-        <w:lastRenderedPageBreak/>
-        <w:t xml:space="preserve">The mushroom classification data set was preprocessed to encode the labels for each feature using integers using the </w:t>
-      </w:r>
-      <w:proofErr w:type="spellStart"/>
-      <w:r>
-        <w:t>sklearn</w:t>
-      </w:r>
-      <w:proofErr w:type="spellEnd"/>
-      <w:r>
-        <w:t xml:space="preserve"> preprocessing class </w:t>
-      </w:r>
-      <w:proofErr w:type="spellStart"/>
-      <w:r>
-        <w:rPr>
-          <w:i/>
-        </w:rPr>
-        <w:t>LabelEncoder</w:t>
-      </w:r>
-      <w:proofErr w:type="spellEnd"/>
-      <w:r>
-        <w:t xml:space="preserve">, these integers were then scaled across the data set to values between 0 and 1 using the </w:t>
-      </w:r>
-      <w:proofErr w:type="spellStart"/>
-      <w:r>
-        <w:t>sklearn</w:t>
-      </w:r>
-      <w:proofErr w:type="spellEnd"/>
-      <w:r>
-        <w:t xml:space="preserve"> preprocessing class </w:t>
-      </w:r>
-      <w:proofErr w:type="spellStart"/>
-      <w:r>
-        <w:rPr>
-          <w:i/>
-        </w:rPr>
-        <w:t>MinMaxS</w:t>
-      </w:r>
-      <w:r>
-        <w:rPr>
-          <w:i/>
-        </w:rPr>
-        <w:t>caler</w:t>
-      </w:r>
-      <w:proofErr w:type="spellEnd"/>
-      <w:r>
-        <w:rPr>
-          <w:i/>
-        </w:rPr>
-        <w:t>.</w:t>
-      </w:r>
+      <w:pPr>
+        <w:spacing w:after="0"/>
+      </w:pPr>
+    </w:p>
+    <w:p>
+      <w:pPr>
+        <w:pStyle w:val="Caption"/>
+        <w:spacing w:after="0"/>
+      </w:pPr>
+      <w:bookmarkStart w:id="9" w:name="_Ref147331239"/>
+      <w:r>
+        <w:t xml:space="preserve">Figure </w:t>
+      </w:r>
+      <w:r>
+        <w:fldChar w:fldCharType="begin"/>
+      </w:r>
+      <w:r>
+        <w:instrText xml:space="preserve"> STYLEREF 1 \s </w:instrText>
+      </w:r>
+      <w:r>
+        <w:fldChar w:fldCharType="separate"/>
+      </w:r>
+      <w:r>
+        <w:rPr>
+          <w:noProof/>
+        </w:rPr>
+        <w:t>3</w:t>
+      </w:r>
+      <w:r>
+        <w:fldChar w:fldCharType="end"/>
+      </w:r>
+      <w:r>
+        <w:noBreakHyphen/>
+      </w:r>
+      <w:r>
+        <w:fldChar w:fldCharType="begin"/>
+      </w:r>
+      <w:r>
+        <w:instrText xml:space="preserve"> SEQ Figure \* ARABIC \s 1 </w:instrText>
+      </w:r>
+      <w:r>
+        <w:fldChar w:fldCharType="separate"/>
+      </w:r>
+      <w:r>
+        <w:rPr>
+          <w:noProof/>
+        </w:rPr>
+        <w:t>1</w:t>
+      </w:r>
+      <w:r>
+        <w:fldChar w:fldCharType="end"/>
+      </w:r>
+      <w:bookmarkEnd w:id="9"/>
       <w:r>
         <w:t xml:space="preserve"> </w:t>
       </w:r>
       <w:r>
-        <w:t xml:space="preserve">This preprocessing improves the performance and convergence of the optimization algorithms. No additional data reduction or feature selection was performed on the data set as the data set was relatively balanced between instances of poisonous and edible mushrooms samples and each feature was found to contribute in some meaningful way to the classification of each. This was shown by evaluating the information gain by training a simple decision tree on the data set which found a relatively uniform importance weight between each feature when classifying a </w:t>
-      </w:r>
-      <w:r>
-        <w:t>the test data set</w:t>
-      </w:r>
-      <w:r>
-        <w:t xml:space="preserve">. </w:t>
-      </w:r>
-    </w:p>
-    <w:p>
-      <w:r>
-        <w:t>The performance of each algorithm was evaluated as a combined quantification of the resulting neural network accuracy score against a training set of the data, set aside prior to training, the F1 s</w:t>
-      </w:r>
-      <w:r>
-        <w:t>core, and the wall clock fit time of the model. The accuracy score was adjusted to weight correctly identifying poisonous mushrooms as poisonous (i.e. true negatives) by penalizing falsely identifying poisonous mushrooms as edible (i.e. false positives).</w:t>
-      </w:r>
-      <w:r>
-        <w:t xml:space="preserve"> The training data set used when iteratively fitting the network weights was created from a randomly chosen subset of the whole data set containing 80% of the instances while the test data set contained the remaining 20% of the data. </w:t>
+        <w:t>Performance comparison between each random optimization algorithm and backpropagation for neural network weight optimization</w:t>
+      </w:r>
+    </w:p>
+    <w:p>
+      <w:pPr>
+        <w:spacing w:after="0"/>
+      </w:pPr>
+      <w:r>
+        <w:t xml:space="preserve">It is important to note that these randomized optimization algorithms are well suited for discrete state optimization while continuous state estimation is a more challenging task such as neural network weight optimization. Transforming a continuous state optimization problem can be done in several ways. One of which is using a bit string representation of a floating point value for a single state parameter. However, this increases the number of states for a problem by a large factor which contributes to longer time to convergence, instability, and even poor overall performance. </w:t>
       </w:r>
       <w:r>
         <w:tab/>
       </w:r>
     </w:p>
-    <w:p/>
+    <w:p>
+      <w:pPr>
+        <w:spacing w:after="0"/>
+      </w:pPr>
+    </w:p>
     <w:p>
       <w:pPr>
         <w:pStyle w:val="Heading1"/>
+        <w:spacing w:after="0"/>
       </w:pPr>
       <w:r>
         <w:t>Summary</w:t>
       </w:r>
     </w:p>
-    <w:p/>
+    <w:p>
+      <w:pPr>
+        <w:spacing w:after="0"/>
+      </w:pPr>
+      <w:r>
+        <w:t>In summary, this</w:t>
+      </w:r>
+      <w:r>
+        <w:t xml:space="preserve"> report </w:t>
+      </w:r>
+      <w:r>
+        <w:t>and the two experiments outlined previously, explore</w:t>
+      </w:r>
+      <w:r>
+        <w:t xml:space="preserve"> randomized optimization algorithms and their application in supervised machine learning, spotlighting random hill climbing (RHC), simulated annealing (SA), genetic algorithms (GA), and MIMIC. Two experiments were conducted: one involving discrete combinatorial problems (Travelling Salesman, Random Bit Matching, and Flip Flop) and another optimizing weights in a neural network. Key metrics for evaluating algorithm performance included accuracy, </w:t>
+      </w:r>
+      <w:r>
+        <w:t xml:space="preserve">F1 score, and computation time. </w:t>
+      </w:r>
+      <w:r>
+        <w:t xml:space="preserve">Results showed that genetic algorithms performed well for larger, complex instances in the Travelling Salesman Problem. In the Random Bit Matching Problem, simulated annealing </w:t>
+      </w:r>
+      <w:r>
+        <w:t>exhibited robust convergence and performance</w:t>
+      </w:r>
+      <w:r>
+        <w:t xml:space="preserve"> especially in terms of computation time when compared to </w:t>
+      </w:r>
+      <w:r>
+        <w:t>the genetic algorithm</w:t>
+      </w:r>
+      <w:r>
+        <w:t>. MIMIC stood out as the most effective algo</w:t>
+      </w:r>
+      <w:r>
+        <w:t xml:space="preserve">rithm for the Flip Flop Problem, consistently finding the best solution compared to the other algorithms which would get stuck on local non-global optima. </w:t>
+      </w:r>
+    </w:p>
     <w:sdt>
       <w:sdtPr>
         <w:rPr>
@@ -1310,7 +2445,6 @@
             <w:id w:val="111145805"/>
             <w:bibliography/>
           </w:sdtPr>
-          <w:sdtEndPr/>
           <w:sdtContent>
             <w:p>
               <w:pPr>
@@ -1357,7 +2491,7 @@
               </w:tblGrid>
               <w:tr>
                 <w:trPr>
-                  <w:divId w:val="183054851"/>
+                  <w:divId w:val="671878011"/>
                   <w:tblCellSpacing w:w="15" w:type="dxa"/>
                 </w:trPr>
                 <w:tc>
@@ -1368,6 +2502,7 @@
                   <w:p>
                     <w:pPr>
                       <w:pStyle w:val="Bibliography"/>
+                      <w:spacing w:after="0"/>
                       <w:rPr>
                         <w:noProof/>
                         <w:sz w:val="24"/>
@@ -1390,6 +2525,7 @@
                   <w:p>
                     <w:pPr>
                       <w:pStyle w:val="Bibliography"/>
+                      <w:spacing w:after="0"/>
                       <w:rPr>
                         <w:noProof/>
                       </w:rPr>
@@ -1419,7 +2555,7 @@
               </w:tr>
               <w:tr>
                 <w:trPr>
-                  <w:divId w:val="183054851"/>
+                  <w:divId w:val="671878011"/>
                   <w:tblCellSpacing w:w="15" w:type="dxa"/>
                 </w:trPr>
                 <w:tc>
@@ -1430,6 +2566,7 @@
                   <w:p>
                     <w:pPr>
                       <w:pStyle w:val="Bibliography"/>
+                      <w:spacing w:after="0"/>
                       <w:rPr>
                         <w:noProof/>
                       </w:rPr>
@@ -1450,6 +2587,7 @@
                   <w:p>
                     <w:pPr>
                       <w:pStyle w:val="Bibliography"/>
+                      <w:spacing w:after="0"/>
                       <w:rPr>
                         <w:noProof/>
                       </w:rPr>
@@ -1465,7 +2603,7 @@
               </w:tr>
               <w:tr>
                 <w:trPr>
-                  <w:divId w:val="183054851"/>
+                  <w:divId w:val="671878011"/>
                   <w:tblCellSpacing w:w="15" w:type="dxa"/>
                 </w:trPr>
                 <w:tc>
@@ -1476,6 +2614,7 @@
                   <w:p>
                     <w:pPr>
                       <w:pStyle w:val="Bibliography"/>
+                      <w:spacing w:after="0"/>
                       <w:rPr>
                         <w:noProof/>
                       </w:rPr>
@@ -1496,6 +2635,7 @@
                   <w:p>
                     <w:pPr>
                       <w:pStyle w:val="Bibliography"/>
+                      <w:spacing w:after="0"/>
                       <w:rPr>
                         <w:noProof/>
                       </w:rPr>
@@ -1511,7 +2651,7 @@
               </w:tr>
               <w:tr>
                 <w:trPr>
-                  <w:divId w:val="183054851"/>
+                  <w:divId w:val="671878011"/>
                   <w:tblCellSpacing w:w="15" w:type="dxa"/>
                 </w:trPr>
                 <w:tc>
@@ -1522,6 +2662,7 @@
                   <w:p>
                     <w:pPr>
                       <w:pStyle w:val="Bibliography"/>
+                      <w:spacing w:after="0"/>
                       <w:rPr>
                         <w:noProof/>
                       </w:rPr>
@@ -1542,6 +2683,7 @@
                   <w:p>
                     <w:pPr>
                       <w:pStyle w:val="Bibliography"/>
+                      <w:spacing w:after="0"/>
                       <w:rPr>
                         <w:noProof/>
                       </w:rPr>
@@ -1571,7 +2713,7 @@
               </w:tr>
               <w:tr>
                 <w:trPr>
-                  <w:divId w:val="183054851"/>
+                  <w:divId w:val="671878011"/>
                   <w:tblCellSpacing w:w="15" w:type="dxa"/>
                 </w:trPr>
                 <w:tc>
@@ -1582,6 +2724,7 @@
                   <w:p>
                     <w:pPr>
                       <w:pStyle w:val="Bibliography"/>
+                      <w:spacing w:after="0"/>
                       <w:rPr>
                         <w:noProof/>
                       </w:rPr>
@@ -1602,6 +2745,7 @@
                   <w:p>
                     <w:pPr>
                       <w:pStyle w:val="Bibliography"/>
+                      <w:spacing w:after="0"/>
                       <w:rPr>
                         <w:noProof/>
                       </w:rPr>
@@ -1632,7 +2776,8 @@
             </w:tbl>
             <w:p>
               <w:pPr>
-                <w:divId w:val="183054851"/>
+                <w:spacing w:after="0"/>
+                <w:divId w:val="671878011"/>
                 <w:rPr>
                   <w:rFonts w:eastAsia="Times New Roman"/>
                   <w:noProof/>
@@ -1707,7 +2852,7 @@
       </w:pPr>
     </w:p>
     <w:sectPr>
-      <w:footerReference w:type="default" r:id="rId12"/>
+      <w:footerReference w:type="default" r:id="rId20"/>
       <w:pgSz w:w="12240" w:h="15840"/>
       <w:pgMar w:top="720" w:right="720" w:bottom="720" w:left="720" w:header="720" w:footer="720" w:gutter="0"/>
       <w:pgNumType w:start="1"/>
@@ -1763,7 +2908,7 @@
       <w:rPr>
         <w:noProof/>
       </w:rPr>
-      <w:t>2</w:t>
+      <w:t>8</w:t>
     </w:r>
     <w:r>
       <w:fldChar w:fldCharType="end"/>
@@ -3472,7 +4617,7 @@
 </file>
 
 <file path=customXml/itemProps1.xml><?xml version="1.0" encoding="utf-8"?>
-<ds:datastoreItem xmlns:ds="http://schemas.openxmlformats.org/officeDocument/2006/customXml" ds:itemID="{B2F75B6D-1BC3-4906-9C34-11BADB1463C9}">
+<ds:datastoreItem xmlns:ds="http://schemas.openxmlformats.org/officeDocument/2006/customXml" ds:itemID="{9C103B3A-6E3F-4D4D-9E80-6D9FD72B883C}">
   <ds:schemaRefs>
     <ds:schemaRef ds:uri="http://schemas.openxmlformats.org/officeDocument/2006/bibliography"/>
   </ds:schemaRefs>

</xml_diff>